<commit_message>
minor changes to functionalSpec
</commit_message>
<xml_diff>
--- a/Functional_Spec/FunctionalSpec_ExamBooking.docx
+++ b/Functional_Spec/FunctionalSpec_ExamBooking.docx
@@ -272,34 +272,6 @@
           <w:shd w:fill="auto" w:val="clear"/>
         </w:rPr>
         <w:t xml:space="preserve">AUTHORS</w:t>
-      </w:r>
-    </w:p>
-    <w:p>
-      <w:pPr>
-        <w:spacing w:before="0" w:after="200" w:line="276"/>
-        <w:ind w:right="0" w:left="0" w:firstLine="0"/>
-        <w:jc w:val="left"/>
-        <w:rPr>
-          <w:rFonts w:ascii="Arial" w:hAnsi="Arial" w:cs="Arial" w:eastAsia="Arial"/>
-          <w:b/>
-          <w:color w:val="FF0000"/>
-          <w:spacing w:val="0"/>
-          <w:position w:val="0"/>
-          <w:sz w:val="22"/>
-          <w:shd w:fill="auto" w:val="clear"/>
-        </w:rPr>
-      </w:pPr>
-      <w:r>
-        <w:rPr>
-          <w:rFonts w:ascii="Arial" w:hAnsi="Arial" w:cs="Arial" w:eastAsia="Arial"/>
-          <w:b/>
-          <w:color w:val="FF0000"/>
-          <w:spacing w:val="0"/>
-          <w:position w:val="0"/>
-          <w:sz w:val="22"/>
-          <w:shd w:fill="auto" w:val="clear"/>
-        </w:rPr>
-        <w:t xml:space="preserve">This is where you add all the authors to the document</w:t>
       </w:r>
     </w:p>
     <w:tbl>
@@ -620,74 +592,6 @@
           <w:shd w:fill="auto" w:val="clear"/>
         </w:rPr>
         <w:t xml:space="preserve">DOCUMENT HISTORY</w:t>
-      </w:r>
-    </w:p>
-    <w:p>
-      <w:pPr>
-        <w:spacing w:before="0" w:after="200" w:line="276"/>
-        <w:ind w:right="0" w:left="0" w:firstLine="0"/>
-        <w:jc w:val="left"/>
-        <w:rPr>
-          <w:rFonts w:ascii="Arial" w:hAnsi="Arial" w:cs="Arial" w:eastAsia="Arial"/>
-          <w:b/>
-          <w:color w:val="FF0000"/>
-          <w:spacing w:val="0"/>
-          <w:position w:val="0"/>
-          <w:sz w:val="22"/>
-          <w:shd w:fill="auto" w:val="clear"/>
-        </w:rPr>
-      </w:pPr>
-      <w:r>
-        <w:rPr>
-          <w:rFonts w:ascii="Arial" w:hAnsi="Arial" w:cs="Arial" w:eastAsia="Arial"/>
-          <w:b/>
-          <w:color w:val="FF0000"/>
-          <w:spacing w:val="0"/>
-          <w:position w:val="0"/>
-          <w:sz w:val="22"/>
-          <w:shd w:fill="auto" w:val="clear"/>
-        </w:rPr>
-        <w:t xml:space="preserve">If any changes are added to the document, after it has been published, you version control the document and add the version names here. </w:t>
-      </w:r>
-    </w:p>
-    <w:p>
-      <w:pPr>
-        <w:spacing w:before="0" w:after="200" w:line="276"/>
-        <w:ind w:right="0" w:left="0" w:firstLine="0"/>
-        <w:jc w:val="left"/>
-        <w:rPr>
-          <w:rFonts w:ascii="Arial" w:hAnsi="Arial" w:cs="Arial" w:eastAsia="Arial"/>
-          <w:b/>
-          <w:color w:val="auto"/>
-          <w:spacing w:val="0"/>
-          <w:position w:val="0"/>
-          <w:sz w:val="22"/>
-          <w:shd w:fill="auto" w:val="clear"/>
-        </w:rPr>
-      </w:pPr>
-      <w:r>
-        <w:rPr>
-          <w:rFonts w:ascii="Arial" w:hAnsi="Arial" w:cs="Arial" w:eastAsia="Arial"/>
-          <w:b/>
-          <w:color w:val="FF0000"/>
-          <w:spacing w:val="0"/>
-          <w:position w:val="0"/>
-          <w:sz w:val="22"/>
-          <w:shd w:fill="auto" w:val="clear"/>
-        </w:rPr>
-        <w:t xml:space="preserve">You also add the changes which were made to the document here</w:t>
-      </w:r>
-      <w:r>
-        <w:rPr>
-          <w:rFonts w:ascii="Arial" w:hAnsi="Arial" w:cs="Arial" w:eastAsia="Arial"/>
-          <w:b/>
-          <w:color w:val="auto"/>
-          <w:spacing w:val="0"/>
-          <w:position w:val="0"/>
-          <w:sz w:val="22"/>
-          <w:shd w:fill="auto" w:val="clear"/>
-        </w:rPr>
-        <w:t xml:space="preserve">. </w:t>
       </w:r>
     </w:p>
     <w:tbl>
@@ -1667,10 +1571,10 @@
         <w:rPr>
           <w:rFonts w:ascii="Arial" w:hAnsi="Arial" w:cs="Arial" w:eastAsia="Arial"/>
           <w:b/>
-          <w:color w:val="7030A0"/>
-          <w:spacing w:val="0"/>
-          <w:position w:val="0"/>
-          <w:sz w:val="32"/>
+          <w:color w:val="FF0000"/>
+          <w:spacing w:val="0"/>
+          <w:position w:val="0"/>
+          <w:sz w:val="22"/>
           <w:shd w:fill="auto" w:val="clear"/>
         </w:rPr>
       </w:pPr>
@@ -1685,34 +1589,6 @@
           <w:shd w:fill="auto" w:val="clear"/>
         </w:rPr>
         <w:t xml:space="preserve">APPROVALS</w:t>
-      </w:r>
-    </w:p>
-    <w:p>
-      <w:pPr>
-        <w:spacing w:before="0" w:after="200" w:line="276"/>
-        <w:ind w:right="0" w:left="0" w:firstLine="0"/>
-        <w:jc w:val="left"/>
-        <w:rPr>
-          <w:rFonts w:ascii="Arial" w:hAnsi="Arial" w:cs="Arial" w:eastAsia="Arial"/>
-          <w:b/>
-          <w:color w:val="FF0000"/>
-          <w:spacing w:val="0"/>
-          <w:position w:val="0"/>
-          <w:sz w:val="22"/>
-          <w:shd w:fill="auto" w:val="clear"/>
-        </w:rPr>
-      </w:pPr>
-      <w:r>
-        <w:rPr>
-          <w:rFonts w:ascii="Arial" w:hAnsi="Arial" w:cs="Arial" w:eastAsia="Arial"/>
-          <w:b/>
-          <w:color w:val="FF0000"/>
-          <w:spacing w:val="0"/>
-          <w:position w:val="0"/>
-          <w:sz w:val="22"/>
-          <w:shd w:fill="auto" w:val="clear"/>
-        </w:rPr>
-        <w:t xml:space="preserve">All members who will be signing off and approving the document.</w:t>
       </w:r>
     </w:p>
     <w:tbl>
@@ -3057,6 +2933,86 @@
         <w:keepLines w:val="true"/>
         <w:numPr>
           <w:ilvl w:val="0"/>
+          <w:numId w:val="58"/>
+        </w:numPr>
+        <w:tabs>
+          <w:tab w:val="left" w:pos="0" w:leader="none"/>
+        </w:tabs>
+        <w:spacing w:before="480" w:after="0" w:line="276"/>
+        <w:ind w:right="0" w:left="360" w:hanging="360"/>
+        <w:jc w:val="left"/>
+        <w:rPr>
+          <w:rFonts w:ascii="Arial" w:hAnsi="Arial" w:cs="Arial" w:eastAsia="Arial"/>
+          <w:b/>
+          <w:color w:val="365F91"/>
+          <w:spacing w:val="0"/>
+          <w:position w:val="0"/>
+          <w:sz w:val="22"/>
+          <w:shd w:fill="auto" w:val="clear"/>
+        </w:rPr>
+      </w:pPr>
+      <w:r>
+        <w:rPr>
+          <w:rFonts w:ascii="Arial" w:hAnsi="Arial" w:cs="Arial" w:eastAsia="Arial"/>
+          <w:b/>
+          <w:color w:val="7030A0"/>
+          <w:spacing w:val="0"/>
+          <w:position w:val="0"/>
+          <w:sz w:val="22"/>
+          <w:shd w:fill="auto" w:val="clear"/>
+        </w:rPr>
+        <w:t xml:space="preserve"> </w:t>
+      </w:r>
+      <w:r>
+        <w:rPr>
+          <w:rFonts w:ascii="Arial" w:hAnsi="Arial" w:cs="Arial" w:eastAsia="Arial"/>
+          <w:b/>
+          <w:color w:val="7030A0"/>
+          <w:spacing w:val="0"/>
+          <w:position w:val="0"/>
+          <w:sz w:val="32"/>
+          <w:shd w:fill="auto" w:val="clear"/>
+        </w:rPr>
+        <w:t xml:space="preserve">Introduction</w:t>
+      </w:r>
+    </w:p>
+    <w:p>
+      <w:pPr>
+        <w:keepNext w:val="true"/>
+        <w:keepLines w:val="true"/>
+        <w:tabs>
+          <w:tab w:val="left" w:pos="0" w:leader="none"/>
+        </w:tabs>
+        <w:spacing w:before="0" w:after="0" w:line="276"/>
+        <w:ind w:right="0" w:left="360" w:firstLine="0"/>
+        <w:jc w:val="left"/>
+        <w:rPr>
+          <w:rFonts w:ascii="Arial" w:hAnsi="Arial" w:cs="Arial" w:eastAsia="Arial"/>
+          <w:color w:val="auto"/>
+          <w:spacing w:val="0"/>
+          <w:position w:val="0"/>
+          <w:sz w:val="22"/>
+          <w:shd w:fill="auto" w:val="clear"/>
+        </w:rPr>
+      </w:pPr>
+      <w:r>
+        <w:rPr>
+          <w:rFonts w:ascii="Arial" w:hAnsi="Arial" w:cs="Arial" w:eastAsia="Arial"/>
+          <w:color w:val="auto"/>
+          <w:spacing w:val="0"/>
+          <w:position w:val="0"/>
+          <w:sz w:val="22"/>
+          <w:shd w:fill="auto" w:val="clear"/>
+        </w:rPr>
+        <w:t xml:space="preserve">HOLIDAZE is a hotel booking website. We give the users the best deals on Hotels wherever they want to go. We provide a wide range of hotels in different countries. With the customer in mind, we try to provide high quality in our booking, hotels, and customer service.</w:t>
+      </w:r>
+    </w:p>
+    <w:p>
+      <w:pPr>
+        <w:keepNext w:val="true"/>
+        <w:keepLines w:val="true"/>
+        <w:numPr>
+          <w:ilvl w:val="0"/>
           <w:numId w:val="60"/>
         </w:numPr>
         <w:tabs>
@@ -3068,10 +3024,10 @@
         <w:rPr>
           <w:rFonts w:ascii="Arial" w:hAnsi="Arial" w:cs="Arial" w:eastAsia="Arial"/>
           <w:b/>
-          <w:color w:val="365F91"/>
-          <w:spacing w:val="0"/>
-          <w:position w:val="0"/>
-          <w:sz w:val="22"/>
+          <w:color w:val="7030A0"/>
+          <w:spacing w:val="0"/>
+          <w:position w:val="0"/>
+          <w:sz w:val="32"/>
           <w:shd w:fill="auto" w:val="clear"/>
         </w:rPr>
       </w:pPr>
@@ -3082,34 +3038,10 @@
           <w:color w:val="7030A0"/>
           <w:spacing w:val="0"/>
           <w:position w:val="0"/>
-          <w:sz w:val="22"/>
-          <w:shd w:fill="auto" w:val="clear"/>
-        </w:rPr>
-        <w:t xml:space="preserve"> </w:t>
-      </w:r>
-      <w:r>
-        <w:rPr>
-          <w:rFonts w:ascii="Arial" w:hAnsi="Arial" w:cs="Arial" w:eastAsia="Arial"/>
-          <w:b/>
-          <w:color w:val="7030A0"/>
-          <w:spacing w:val="0"/>
-          <w:position w:val="0"/>
           <w:sz w:val="32"/>
           <w:shd w:fill="auto" w:val="clear"/>
         </w:rPr>
-        <w:t xml:space="preserve">Introduction </w:t>
-      </w:r>
-      <w:r>
-        <w:rPr>
-          <w:rFonts w:ascii="Arial" w:hAnsi="Arial" w:cs="Arial" w:eastAsia="Arial"/>
-          <w:b/>
-          <w:color w:val="FF0000"/>
-          <w:spacing w:val="0"/>
-          <w:position w:val="0"/>
-          <w:sz w:val="22"/>
-          <w:shd w:fill="auto" w:val="clear"/>
-        </w:rPr>
-        <w:t xml:space="preserve">(give a brief description of the company)</w:t>
+        <w:t xml:space="preserve">Purpose of the document</w:t>
       </w:r>
     </w:p>
     <w:p>
@@ -3140,77 +3072,7 @@
           <w:sz w:val="22"/>
           <w:shd w:fill="auto" w:val="clear"/>
         </w:rPr>
-        <w:t xml:space="preserve">HOLIDAZE is a hotel booking website. We give the users the best deals on Hotels wherever they want to go. We provide a wide range of hotels in different countries. With the customer in mind, we try to provide high quality in our booking, hotels, and customer service.</w:t>
-      </w:r>
-    </w:p>
-    <w:p>
-      <w:pPr>
-        <w:keepNext w:val="true"/>
-        <w:keepLines w:val="true"/>
-        <w:numPr>
-          <w:ilvl w:val="0"/>
-          <w:numId w:val="62"/>
-        </w:numPr>
-        <w:tabs>
-          <w:tab w:val="left" w:pos="0" w:leader="none"/>
-        </w:tabs>
-        <w:spacing w:before="480" w:after="0" w:line="276"/>
-        <w:ind w:right="0" w:left="360" w:hanging="360"/>
-        <w:jc w:val="left"/>
-        <w:rPr>
-          <w:rFonts w:ascii="Arial" w:hAnsi="Arial" w:cs="Arial" w:eastAsia="Arial"/>
-          <w:b/>
-          <w:color w:val="7030A0"/>
-          <w:spacing w:val="0"/>
-          <w:position w:val="0"/>
-          <w:sz w:val="32"/>
-          <w:shd w:fill="auto" w:val="clear"/>
-        </w:rPr>
-      </w:pPr>
-      <w:r>
-        <w:rPr>
-          <w:rFonts w:ascii="Arial" w:hAnsi="Arial" w:cs="Arial" w:eastAsia="Arial"/>
-          <w:b/>
-          <w:color w:val="7030A0"/>
-          <w:spacing w:val="0"/>
-          <w:position w:val="0"/>
-          <w:sz w:val="32"/>
-          <w:shd w:fill="auto" w:val="clear"/>
-        </w:rPr>
-        <w:t xml:space="preserve">Purpose of the document</w:t>
-      </w:r>
-    </w:p>
-    <w:p>
-      <w:pPr>
-        <w:keepNext w:val="true"/>
-        <w:keepLines w:val="true"/>
-        <w:tabs>
-          <w:tab w:val="left" w:pos="0" w:leader="none"/>
-        </w:tabs>
-        <w:spacing w:before="0" w:after="0" w:line="276"/>
-        <w:ind w:right="0" w:left="0" w:firstLine="0"/>
-        <w:jc w:val="left"/>
-        <w:rPr>
-          <w:rFonts w:ascii="Arial" w:hAnsi="Arial" w:cs="Arial" w:eastAsia="Arial"/>
-          <w:b/>
-          <w:color w:val="4F81BD"/>
-          <w:spacing w:val="0"/>
-          <w:position w:val="0"/>
-          <w:sz w:val="22"/>
-          <w:shd w:fill="auto" w:val="clear"/>
-        </w:rPr>
-      </w:pPr>
-      <w:r>
-        <w:rPr>
-          <w:rFonts w:ascii="Arial" w:hAnsi="Arial" w:cs="Arial" w:eastAsia="Arial"/>
-          <w:b/>
-          <w:color w:val="FF0000"/>
-          <w:spacing w:val="0"/>
-          <w:position w:val="0"/>
-          <w:sz w:val="22"/>
-          <w:shd w:fill="auto" w:val="clear"/>
-        </w:rPr>
-        <w:t xml:space="preserve">Give a description of why this document is being written. </w:t>
+        <w:t xml:space="preserve">The purpose of this document is to document the business requirements and functional rules of the hotel-booking website. This document will include a basic mockup of the website and mobile version. </w:t>
       </w:r>
     </w:p>
     <w:p>
@@ -3241,37 +3103,6 @@
           <w:sz w:val="22"/>
           <w:shd w:fill="auto" w:val="clear"/>
         </w:rPr>
-        <w:t xml:space="preserve">The purpose of this document is to document the business requirements and functional rules of the hotel-booking website. This document will include a basic mockup of the website and mobile version. </w:t>
-      </w:r>
-    </w:p>
-    <w:p>
-      <w:pPr>
-        <w:keepNext w:val="true"/>
-        <w:keepLines w:val="true"/>
-        <w:tabs>
-          <w:tab w:val="left" w:pos="0" w:leader="none"/>
-        </w:tabs>
-        <w:spacing w:before="0" w:after="0" w:line="276"/>
-        <w:ind w:right="0" w:left="360" w:firstLine="0"/>
-        <w:jc w:val="left"/>
-        <w:rPr>
-          <w:rFonts w:ascii="Arial" w:hAnsi="Arial" w:cs="Arial" w:eastAsia="Arial"/>
-          <w:color w:val="auto"/>
-          <w:spacing w:val="0"/>
-          <w:position w:val="0"/>
-          <w:sz w:val="22"/>
-          <w:shd w:fill="auto" w:val="clear"/>
-        </w:rPr>
-      </w:pPr>
-      <w:r>
-        <w:rPr>
-          <w:rFonts w:ascii="Arial" w:hAnsi="Arial" w:cs="Arial" w:eastAsia="Arial"/>
-          <w:color w:val="auto"/>
-          <w:spacing w:val="0"/>
-          <w:position w:val="0"/>
-          <w:sz w:val="22"/>
-          <w:shd w:fill="auto" w:val="clear"/>
-        </w:rPr>
         <w:t xml:space="preserve">All system requirements and restraints will be documented. </w:t>
       </w:r>
     </w:p>
@@ -3311,7 +3142,7 @@
         <w:keepLines w:val="true"/>
         <w:numPr>
           <w:ilvl w:val="0"/>
-          <w:numId w:val="66"/>
+          <w:numId w:val="63"/>
         </w:numPr>
         <w:tabs>
           <w:tab w:val="left" w:pos="0" w:leader="none"/>
@@ -3340,72 +3171,6 @@
           <w:shd w:fill="auto" w:val="clear"/>
         </w:rPr>
         <w:t xml:space="preserve">Risks and Assumptions</w:t>
-      </w:r>
-    </w:p>
-    <w:p>
-      <w:pPr>
-        <w:keepNext w:val="true"/>
-        <w:keepLines w:val="true"/>
-        <w:tabs>
-          <w:tab w:val="left" w:pos="0" w:leader="none"/>
-        </w:tabs>
-        <w:spacing w:before="0" w:after="0" w:line="276"/>
-        <w:ind w:right="0" w:left="0" w:firstLine="0"/>
-        <w:jc w:val="left"/>
-        <w:rPr>
-          <w:rFonts w:ascii="Arial" w:hAnsi="Arial" w:cs="Arial" w:eastAsia="Arial"/>
-          <w:b/>
-          <w:color w:val="FF0000"/>
-          <w:spacing w:val="0"/>
-          <w:position w:val="0"/>
-          <w:sz w:val="22"/>
-          <w:shd w:fill="auto" w:val="clear"/>
-        </w:rPr>
-      </w:pPr>
-      <w:r>
-        <w:rPr>
-          <w:rFonts w:ascii="Arial" w:hAnsi="Arial" w:cs="Arial" w:eastAsia="Arial"/>
-          <w:b/>
-          <w:color w:val="FF0000"/>
-          <w:spacing w:val="0"/>
-          <w:position w:val="0"/>
-          <w:sz w:val="22"/>
-          <w:shd w:fill="auto" w:val="clear"/>
-        </w:rPr>
-        <w:t xml:space="preserve">List all Risks and Assumptions</w:t>
-      </w:r>
-    </w:p>
-    <w:p>
-      <w:pPr>
-        <w:keepNext w:val="true"/>
-        <w:keepLines w:val="true"/>
-        <w:tabs>
-          <w:tab w:val="left" w:pos="0" w:leader="none"/>
-        </w:tabs>
-        <w:spacing w:before="0" w:after="0" w:line="276"/>
-        <w:ind w:right="0" w:left="0" w:firstLine="0"/>
-        <w:jc w:val="left"/>
-        <w:rPr>
-          <w:rFonts w:ascii="Arial" w:hAnsi="Arial" w:cs="Arial" w:eastAsia="Arial"/>
-          <w:b/>
-          <w:color w:val="FF0000"/>
-          <w:spacing w:val="0"/>
-          <w:position w:val="0"/>
-          <w:sz w:val="22"/>
-          <w:shd w:fill="auto" w:val="clear"/>
-        </w:rPr>
-      </w:pPr>
-      <w:r>
-        <w:rPr>
-          <w:rFonts w:ascii="Arial" w:hAnsi="Arial" w:cs="Arial" w:eastAsia="Arial"/>
-          <w:b/>
-          <w:color w:val="FF0000"/>
-          <w:spacing w:val="0"/>
-          <w:position w:val="0"/>
-          <w:sz w:val="22"/>
-          <w:shd w:fill="auto" w:val="clear"/>
-        </w:rPr>
-        <w:t xml:space="preserve">e.g.</w:t>
       </w:r>
     </w:p>
     <w:tbl>
@@ -4233,7 +3998,7 @@
         <w:keepLines w:val="true"/>
         <w:numPr>
           <w:ilvl w:val="0"/>
-          <w:numId w:val="79"/>
+          <w:numId w:val="75"/>
         </w:numPr>
         <w:tabs>
           <w:tab w:val="left" w:pos="0" w:leader="none"/>
@@ -4324,7 +4089,7 @@
         <w:keepLines w:val="true"/>
         <w:numPr>
           <w:ilvl w:val="0"/>
-          <w:numId w:val="81"/>
+          <w:numId w:val="77"/>
         </w:numPr>
         <w:tabs>
           <w:tab w:val="left" w:pos="0" w:leader="none"/>
@@ -4361,7 +4126,7 @@
         <w:keepLines w:val="true"/>
         <w:numPr>
           <w:ilvl w:val="0"/>
-          <w:numId w:val="81"/>
+          <w:numId w:val="77"/>
         </w:numPr>
         <w:tabs>
           <w:tab w:val="left" w:pos="0" w:leader="none"/>
@@ -4396,7 +4161,7 @@
         <w:keepLines w:val="true"/>
         <w:numPr>
           <w:ilvl w:val="0"/>
-          <w:numId w:val="81"/>
+          <w:numId w:val="77"/>
         </w:numPr>
         <w:tabs>
           <w:tab w:val="left" w:pos="0" w:leader="none"/>
@@ -4431,7 +4196,7 @@
         <w:keepLines w:val="true"/>
         <w:numPr>
           <w:ilvl w:val="0"/>
-          <w:numId w:val="81"/>
+          <w:numId w:val="77"/>
         </w:numPr>
         <w:tabs>
           <w:tab w:val="left" w:pos="0" w:leader="none"/>
@@ -4466,7 +4231,7 @@
         <w:keepLines w:val="true"/>
         <w:numPr>
           <w:ilvl w:val="0"/>
-          <w:numId w:val="81"/>
+          <w:numId w:val="77"/>
         </w:numPr>
         <w:spacing w:before="200" w:after="0" w:line="276"/>
         <w:ind w:right="0" w:left="720" w:hanging="720"/>
@@ -4531,7 +4296,7 @@
         <w:keepLines w:val="true"/>
         <w:numPr>
           <w:ilvl w:val="0"/>
-          <w:numId w:val="85"/>
+          <w:numId w:val="81"/>
         </w:numPr>
         <w:spacing w:before="200" w:after="0" w:line="276"/>
         <w:ind w:right="0" w:left="720" w:hanging="720"/>
@@ -5259,7 +5024,7 @@
               <w:keepLines w:val="true"/>
               <w:numPr>
                 <w:ilvl w:val="0"/>
-                <w:numId w:val="110"/>
+                <w:numId w:val="106"/>
               </w:numPr>
               <w:tabs>
                 <w:tab w:val="left" w:pos="0" w:leader="none"/>
@@ -5294,7 +5059,7 @@
               <w:keepLines w:val="true"/>
               <w:numPr>
                 <w:ilvl w:val="0"/>
-                <w:numId w:val="110"/>
+                <w:numId w:val="106"/>
               </w:numPr>
               <w:tabs>
                 <w:tab w:val="left" w:pos="0" w:leader="none"/>
@@ -5329,7 +5094,7 @@
               <w:keepLines w:val="true"/>
               <w:numPr>
                 <w:ilvl w:val="0"/>
-                <w:numId w:val="110"/>
+                <w:numId w:val="106"/>
               </w:numPr>
               <w:tabs>
                 <w:tab w:val="left" w:pos="0" w:leader="none"/>
@@ -5364,7 +5129,7 @@
               <w:keepLines w:val="true"/>
               <w:numPr>
                 <w:ilvl w:val="0"/>
-                <w:numId w:val="110"/>
+                <w:numId w:val="106"/>
               </w:numPr>
               <w:tabs>
                 <w:tab w:val="left" w:pos="0" w:leader="none"/>
@@ -5399,7 +5164,7 @@
               <w:keepLines w:val="true"/>
               <w:numPr>
                 <w:ilvl w:val="0"/>
-                <w:numId w:val="110"/>
+                <w:numId w:val="106"/>
               </w:numPr>
               <w:tabs>
                 <w:tab w:val="left" w:pos="0" w:leader="none"/>
@@ -5810,7 +5575,7 @@
         <w:keepLines w:val="true"/>
         <w:numPr>
           <w:ilvl w:val="0"/>
-          <w:numId w:val="126"/>
+          <w:numId w:val="122"/>
         </w:numPr>
         <w:tabs>
           <w:tab w:val="left" w:pos="0" w:leader="none"/>
@@ -6064,7 +5829,7 @@
         <w:keepLines w:val="true"/>
         <w:numPr>
           <w:ilvl w:val="0"/>
-          <w:numId w:val="130"/>
+          <w:numId w:val="126"/>
         </w:numPr>
         <w:tabs>
           <w:tab w:val="left" w:pos="0" w:leader="none"/>
@@ -6515,31 +6280,31 @@
       <w:lvlText w:val="•"/>
     </w:lvl>
   </w:abstractNum>
-  <w:num w:numId="60">
+  <w:num w:numId="58">
     <w:abstractNumId w:val="48"/>
   </w:num>
-  <w:num w:numId="62">
+  <w:num w:numId="60">
     <w:abstractNumId w:val="42"/>
   </w:num>
-  <w:num w:numId="66">
+  <w:num w:numId="63">
     <w:abstractNumId w:val="36"/>
   </w:num>
-  <w:num w:numId="79">
+  <w:num w:numId="75">
     <w:abstractNumId w:val="30"/>
   </w:num>
-  <w:num w:numId="81">
+  <w:num w:numId="77">
     <w:abstractNumId w:val="24"/>
   </w:num>
-  <w:num w:numId="85">
+  <w:num w:numId="81">
     <w:abstractNumId w:val="18"/>
   </w:num>
-  <w:num w:numId="110">
+  <w:num w:numId="106">
     <w:abstractNumId w:val="12"/>
   </w:num>
-  <w:num w:numId="126">
+  <w:num w:numId="122">
     <w:abstractNumId w:val="6"/>
   </w:num>
-  <w:num w:numId="130">
+  <w:num w:numId="126">
     <w:abstractNumId w:val="0"/>
   </w:num>
 </w:numbering>

</xml_diff>